<commit_message>
9th PHP module done
</commit_message>
<xml_diff>
--- a/SR_6.9/SR_6_9_report.docx
+++ b/SR_6.9/SR_6_9_report.docx
@@ -274,7 +274,7 @@
       </w:pPr>
       <w:r>
         <w:rPr/>
-        <w:t>Правой кнопкой мыши выбираем в контекстном меню «создать объект `База данных`», указываем имя `NewDatabase` и выбираем нужную кодировку. Далее создаем таблицу `Zakaz`, в ней создаем колонки - одну за другой. Устанавливаем первичный ключ.</w:t>
+        <w:t>Правой кнопкой мыши выбираем в контекстном меню «создать объект `База данных`», указываем имя `NewDatabase` и выбираем нужную кодировку.</w:t>
       </w:r>
     </w:p>
     <w:p>
@@ -298,7 +298,7 @@
       <w:r>
         <w:rPr/>
         <w:drawing>
-          <wp:anchor behindDoc="0" distT="0" distB="0" distL="0" distR="0" simplePos="0" locked="0" layoutInCell="1" allowOverlap="1" relativeHeight="5">
+          <wp:anchor behindDoc="0" distT="0" distB="0" distL="0" distR="0" simplePos="0" locked="0" layoutInCell="1" allowOverlap="1" relativeHeight="7">
             <wp:simplePos x="0" y="0"/>
             <wp:positionH relativeFrom="column">
               <wp:align>center</wp:align>
@@ -364,8 +364,54 @@
       </w:pPr>
       <w:r>
         <w:rPr/>
+        <w:t xml:space="preserve">Далее </w:t>
+      </w:r>
+      <w:r>
+        <w:rPr/>
+        <w:t xml:space="preserve">в БД </w:t>
+      </w:r>
+      <w:r>
+        <w:rPr/>
+        <w:t xml:space="preserve">создаем таблицу `Zakaz`, в ней создаем колонки - одну за другой. Устанавливаем первичный ключ </w:t>
+      </w:r>
+      <w:r>
+        <w:rPr/>
+        <w:t>на колонку `id`.</w:t>
+      </w:r>
+    </w:p>
+    <w:p>
+      <w:pPr>
+        <w:pStyle w:val="Normal"/>
+        <w:bidi w:val="0"/>
+        <w:jc w:val="left"/>
+        <w:rPr/>
+      </w:pPr>
+      <w:r>
+        <w:rPr/>
+      </w:r>
+    </w:p>
+    <w:p>
+      <w:pPr>
+        <w:pStyle w:val="Normal"/>
+        <w:bidi w:val="0"/>
+        <w:jc w:val="left"/>
+        <w:rPr/>
+      </w:pPr>
+      <w:r>
+        <w:rPr/>
+      </w:r>
+    </w:p>
+    <w:p>
+      <w:pPr>
+        <w:pStyle w:val="Normal"/>
+        <w:bidi w:val="0"/>
+        <w:jc w:val="left"/>
+        <w:rPr/>
+      </w:pPr>
+      <w:r>
+        <w:rPr/>
         <w:drawing>
-          <wp:anchor behindDoc="0" distT="0" distB="0" distL="0" distR="0" simplePos="0" locked="0" layoutInCell="1" allowOverlap="1" relativeHeight="6">
+          <wp:anchor behindDoc="0" distT="0" distB="0" distL="0" distR="0" simplePos="0" locked="0" layoutInCell="1" allowOverlap="1" relativeHeight="8">
             <wp:simplePos x="0" y="0"/>
             <wp:positionH relativeFrom="column">
               <wp:align>center</wp:align>
@@ -420,6 +466,1102 @@
       </w:pPr>
       <w:r>
         <w:rPr/>
+        <w:t>Заполняем названия для всех колонок и сохраняем таблицу — видим SQL-скрипт, который сработает «под капотом» для создания данной таблицы.</w:t>
+      </w:r>
+    </w:p>
+    <w:p>
+      <w:pPr>
+        <w:pStyle w:val="Normal"/>
+        <w:bidi w:val="0"/>
+        <w:jc w:val="left"/>
+        <w:rPr/>
+      </w:pPr>
+      <w:r>
+        <w:rPr/>
+      </w:r>
+    </w:p>
+    <w:p>
+      <w:pPr>
+        <w:pStyle w:val="Normal"/>
+        <w:bidi w:val="0"/>
+        <w:jc w:val="left"/>
+        <w:rPr/>
+      </w:pPr>
+      <w:r>
+        <w:drawing>
+          <wp:anchor behindDoc="0" distT="0" distB="0" distL="0" distR="0" simplePos="0" locked="0" layoutInCell="1" allowOverlap="1" relativeHeight="5">
+            <wp:simplePos x="0" y="0"/>
+            <wp:positionH relativeFrom="column">
+              <wp:align>center</wp:align>
+            </wp:positionH>
+            <wp:positionV relativeFrom="paragraph">
+              <wp:posOffset>635</wp:posOffset>
+            </wp:positionV>
+            <wp:extent cx="6120130" cy="3442335"/>
+            <wp:effectExtent l="0" t="0" r="0" b="0"/>
+            <wp:wrapSquare wrapText="largest"/>
+            <wp:docPr id="6" name="Изображение5" descr=""/>
+            <wp:cNvGraphicFramePr>
+              <a:graphicFrameLocks xmlns:a="http://schemas.openxmlformats.org/drawingml/2006/main" noChangeAspect="1"/>
+            </wp:cNvGraphicFramePr>
+            <a:graphic xmlns:a="http://schemas.openxmlformats.org/drawingml/2006/main">
+              <a:graphicData uri="http://schemas.openxmlformats.org/drawingml/2006/picture">
+                <pic:pic xmlns:pic="http://schemas.openxmlformats.org/drawingml/2006/picture">
+                  <pic:nvPicPr>
+                    <pic:cNvPr id="6" name="Изображение5" descr=""/>
+                    <pic:cNvPicPr>
+                      <a:picLocks noChangeAspect="1" noChangeArrowheads="1"/>
+                    </pic:cNvPicPr>
+                  </pic:nvPicPr>
+                  <pic:blipFill>
+                    <a:blip r:embed="rId7"/>
+                    <a:stretch>
+                      <a:fillRect/>
+                    </a:stretch>
+                  </pic:blipFill>
+                  <pic:spPr bwMode="auto">
+                    <a:xfrm>
+                      <a:off x="0" y="0"/>
+                      <a:ext cx="6120130" cy="3442335"/>
+                    </a:xfrm>
+                    <a:prstGeom prst="rect">
+                      <a:avLst/>
+                    </a:prstGeom>
+                  </pic:spPr>
+                </pic:pic>
+              </a:graphicData>
+            </a:graphic>
+          </wp:anchor>
+        </w:drawing>
+      </w:r>
+      <w:r>
+        <w:rPr/>
+        <w:t xml:space="preserve"> </w:t>
+      </w:r>
+      <w:r>
+        <w:rPr/>
+        <w:t xml:space="preserve"> </w:t>
+      </w:r>
+    </w:p>
+    <w:p>
+      <w:pPr>
+        <w:pStyle w:val="Normal"/>
+        <w:bidi w:val="0"/>
+        <w:jc w:val="left"/>
+        <w:rPr/>
+      </w:pPr>
+      <w:r>
+        <w:rPr/>
+        <w:t>Внесли три записи в таблицу. После сохранения таблицы в БД — колонка `id` заполнится автоматически, так как мы оставили ее значение пустым для всех записей таблицы.</w:t>
+      </w:r>
+    </w:p>
+    <w:p>
+      <w:pPr>
+        <w:pStyle w:val="Normal"/>
+        <w:bidi w:val="0"/>
+        <w:jc w:val="left"/>
+        <w:rPr/>
+      </w:pPr>
+      <w:r>
+        <w:rPr/>
+      </w:r>
+    </w:p>
+    <w:p>
+      <w:pPr>
+        <w:pStyle w:val="Normal"/>
+        <w:bidi w:val="0"/>
+        <w:jc w:val="left"/>
+        <w:rPr/>
+      </w:pPr>
+      <w:r>
+        <w:rPr/>
+      </w:r>
+    </w:p>
+    <w:p>
+      <w:pPr>
+        <w:pStyle w:val="Normal"/>
+        <w:bidi w:val="0"/>
+        <w:jc w:val="left"/>
+        <w:rPr/>
+      </w:pPr>
+      <w:r>
+        <w:rPr/>
+      </w:r>
+    </w:p>
+    <w:p>
+      <w:pPr>
+        <w:pStyle w:val="Normal"/>
+        <w:bidi w:val="0"/>
+        <w:jc w:val="left"/>
+        <w:rPr/>
+      </w:pPr>
+      <w:r>
+        <w:rPr/>
+      </w:r>
+    </w:p>
+    <w:p>
+      <w:pPr>
+        <w:pStyle w:val="Normal"/>
+        <w:bidi w:val="0"/>
+        <w:jc w:val="left"/>
+        <w:rPr/>
+      </w:pPr>
+      <w:r>
+        <w:rPr/>
+      </w:r>
+    </w:p>
+    <w:p>
+      <w:pPr>
+        <w:pStyle w:val="Normal"/>
+        <w:bidi w:val="0"/>
+        <w:jc w:val="left"/>
+        <w:rPr/>
+      </w:pPr>
+      <w:r>
+        <w:rPr/>
+      </w:r>
+    </w:p>
+    <w:p>
+      <w:pPr>
+        <w:pStyle w:val="Normal"/>
+        <w:bidi w:val="0"/>
+        <w:jc w:val="left"/>
+        <w:rPr/>
+      </w:pPr>
+      <w:r>
+        <w:rPr/>
+        <w:drawing>
+          <wp:anchor behindDoc="0" distT="0" distB="0" distL="0" distR="0" simplePos="0" locked="0" layoutInCell="1" allowOverlap="1" relativeHeight="9">
+            <wp:simplePos x="0" y="0"/>
+            <wp:positionH relativeFrom="column">
+              <wp:posOffset>0</wp:posOffset>
+            </wp:positionH>
+            <wp:positionV relativeFrom="paragraph">
+              <wp:posOffset>1905</wp:posOffset>
+            </wp:positionV>
+            <wp:extent cx="6120130" cy="3442335"/>
+            <wp:effectExtent l="0" t="0" r="0" b="0"/>
+            <wp:wrapSquare wrapText="largest"/>
+            <wp:docPr id="7" name="Изображение7" descr=""/>
+            <wp:cNvGraphicFramePr>
+              <a:graphicFrameLocks xmlns:a="http://schemas.openxmlformats.org/drawingml/2006/main" noChangeAspect="1"/>
+            </wp:cNvGraphicFramePr>
+            <a:graphic xmlns:a="http://schemas.openxmlformats.org/drawingml/2006/main">
+              <a:graphicData uri="http://schemas.openxmlformats.org/drawingml/2006/picture">
+                <pic:pic xmlns:pic="http://schemas.openxmlformats.org/drawingml/2006/picture">
+                  <pic:nvPicPr>
+                    <pic:cNvPr id="7" name="Изображение7" descr=""/>
+                    <pic:cNvPicPr>
+                      <a:picLocks noChangeAspect="1" noChangeArrowheads="1"/>
+                    </pic:cNvPicPr>
+                  </pic:nvPicPr>
+                  <pic:blipFill>
+                    <a:blip r:embed="rId8"/>
+                    <a:stretch>
+                      <a:fillRect/>
+                    </a:stretch>
+                  </pic:blipFill>
+                  <pic:spPr bwMode="auto">
+                    <a:xfrm>
+                      <a:off x="0" y="0"/>
+                      <a:ext cx="6120130" cy="3442335"/>
+                    </a:xfrm>
+                    <a:prstGeom prst="rect">
+                      <a:avLst/>
+                    </a:prstGeom>
+                  </pic:spPr>
+                </pic:pic>
+              </a:graphicData>
+            </a:graphic>
+          </wp:anchor>
+        </w:drawing>
+      </w:r>
+    </w:p>
+    <w:p>
+      <w:pPr>
+        <w:pStyle w:val="Normal"/>
+        <w:bidi w:val="0"/>
+        <w:jc w:val="left"/>
+        <w:rPr/>
+      </w:pPr>
+      <w:r>
+        <w:rPr/>
+        <w:t xml:space="preserve">Выполнили PHP-скрипт </w:t>
+      </w:r>
+      <w:r>
+        <w:rPr/>
+        <w:t xml:space="preserve">(из вебинара) </w:t>
+      </w:r>
+      <w:r>
+        <w:rPr/>
+        <w:t>для вывода данных из таблицы Zakaz.</w:t>
+      </w:r>
+    </w:p>
+    <w:p>
+      <w:pPr>
+        <w:pStyle w:val="Normal"/>
+        <w:bidi w:val="0"/>
+        <w:jc w:val="left"/>
+        <w:rPr/>
+      </w:pPr>
+      <w:r>
+        <w:rPr/>
+      </w:r>
+    </w:p>
+    <w:p>
+      <w:pPr>
+        <w:pStyle w:val="Normal"/>
+        <w:bidi w:val="0"/>
+        <w:jc w:val="left"/>
+        <w:rPr/>
+      </w:pPr>
+      <w:r>
+        <w:rPr/>
+        <w:drawing>
+          <wp:anchor behindDoc="0" distT="0" distB="0" distL="0" distR="0" simplePos="0" locked="0" layoutInCell="1" allowOverlap="1" relativeHeight="10">
+            <wp:simplePos x="0" y="0"/>
+            <wp:positionH relativeFrom="column">
+              <wp:align>center</wp:align>
+            </wp:positionH>
+            <wp:positionV relativeFrom="paragraph">
+              <wp:posOffset>635</wp:posOffset>
+            </wp:positionV>
+            <wp:extent cx="6120130" cy="3442335"/>
+            <wp:effectExtent l="0" t="0" r="0" b="0"/>
+            <wp:wrapSquare wrapText="largest"/>
+            <wp:docPr id="8" name="Изображение9" descr=""/>
+            <wp:cNvGraphicFramePr>
+              <a:graphicFrameLocks xmlns:a="http://schemas.openxmlformats.org/drawingml/2006/main" noChangeAspect="1"/>
+            </wp:cNvGraphicFramePr>
+            <a:graphic xmlns:a="http://schemas.openxmlformats.org/drawingml/2006/main">
+              <a:graphicData uri="http://schemas.openxmlformats.org/drawingml/2006/picture">
+                <pic:pic xmlns:pic="http://schemas.openxmlformats.org/drawingml/2006/picture">
+                  <pic:nvPicPr>
+                    <pic:cNvPr id="8" name="Изображение9" descr=""/>
+                    <pic:cNvPicPr>
+                      <a:picLocks noChangeAspect="1" noChangeArrowheads="1"/>
+                    </pic:cNvPicPr>
+                  </pic:nvPicPr>
+                  <pic:blipFill>
+                    <a:blip r:embed="rId9"/>
+                    <a:stretch>
+                      <a:fillRect/>
+                    </a:stretch>
+                  </pic:blipFill>
+                  <pic:spPr bwMode="auto">
+                    <a:xfrm>
+                      <a:off x="0" y="0"/>
+                      <a:ext cx="6120130" cy="3442335"/>
+                    </a:xfrm>
+                    <a:prstGeom prst="rect">
+                      <a:avLst/>
+                    </a:prstGeom>
+                  </pic:spPr>
+                </pic:pic>
+              </a:graphicData>
+            </a:graphic>
+          </wp:anchor>
+        </w:drawing>
+      </w:r>
+    </w:p>
+    <w:p>
+      <w:pPr>
+        <w:pStyle w:val="Normal"/>
+        <w:bidi w:val="0"/>
+        <w:jc w:val="left"/>
+        <w:rPr/>
+      </w:pPr>
+      <w:r>
+        <w:rPr/>
+        <w:t>О</w:t>
+      </w:r>
+      <w:r>
+        <w:rPr/>
+        <w:t xml:space="preserve">бнаружили проблему — </w:t>
+      </w:r>
+      <w:r>
+        <w:rPr/>
+        <w:t>в конфигурации сервера БД не установлена нужная кодировка. По этой причине php-скрипт выводит кириллицу на веб-страницу некорректно. На снимке в терминале наша конфигурация. Ее необходимо привести к показанной на страницы вебсайта на заднем фоне.</w:t>
+      </w:r>
+    </w:p>
+    <w:p>
+      <w:pPr>
+        <w:pStyle w:val="Normal"/>
+        <w:bidi w:val="0"/>
+        <w:jc w:val="left"/>
+        <w:rPr/>
+      </w:pPr>
+      <w:r>
+        <w:rPr/>
+      </w:r>
+    </w:p>
+    <w:p>
+      <w:pPr>
+        <w:pStyle w:val="Normal"/>
+        <w:bidi w:val="0"/>
+        <w:jc w:val="left"/>
+        <w:rPr/>
+      </w:pPr>
+      <w:r>
+        <w:rPr/>
+      </w:r>
+    </w:p>
+    <w:p>
+      <w:pPr>
+        <w:pStyle w:val="Normal"/>
+        <w:bidi w:val="0"/>
+        <w:jc w:val="left"/>
+        <w:rPr/>
+      </w:pPr>
+      <w:r>
+        <w:rPr/>
+      </w:r>
+    </w:p>
+    <w:p>
+      <w:pPr>
+        <w:pStyle w:val="Normal"/>
+        <w:bidi w:val="0"/>
+        <w:jc w:val="left"/>
+        <w:rPr/>
+      </w:pPr>
+      <w:r>
+        <w:rPr/>
+        <w:drawing>
+          <wp:anchor behindDoc="0" distT="0" distB="0" distL="0" distR="0" simplePos="0" locked="0" layoutInCell="1" allowOverlap="1" relativeHeight="6">
+            <wp:simplePos x="0" y="0"/>
+            <wp:positionH relativeFrom="column">
+              <wp:align>center</wp:align>
+            </wp:positionH>
+            <wp:positionV relativeFrom="paragraph">
+              <wp:posOffset>635</wp:posOffset>
+            </wp:positionV>
+            <wp:extent cx="6120130" cy="3442335"/>
+            <wp:effectExtent l="0" t="0" r="0" b="0"/>
+            <wp:wrapSquare wrapText="largest"/>
+            <wp:docPr id="9" name="Изображение8" descr=""/>
+            <wp:cNvGraphicFramePr>
+              <a:graphicFrameLocks xmlns:a="http://schemas.openxmlformats.org/drawingml/2006/main" noChangeAspect="1"/>
+            </wp:cNvGraphicFramePr>
+            <a:graphic xmlns:a="http://schemas.openxmlformats.org/drawingml/2006/main">
+              <a:graphicData uri="http://schemas.openxmlformats.org/drawingml/2006/picture">
+                <pic:pic xmlns:pic="http://schemas.openxmlformats.org/drawingml/2006/picture">
+                  <pic:nvPicPr>
+                    <pic:cNvPr id="9" name="Изображение8" descr=""/>
+                    <pic:cNvPicPr>
+                      <a:picLocks noChangeAspect="1" noChangeArrowheads="1"/>
+                    </pic:cNvPicPr>
+                  </pic:nvPicPr>
+                  <pic:blipFill>
+                    <a:blip r:embed="rId10"/>
+                    <a:stretch>
+                      <a:fillRect/>
+                    </a:stretch>
+                  </pic:blipFill>
+                  <pic:spPr bwMode="auto">
+                    <a:xfrm>
+                      <a:off x="0" y="0"/>
+                      <a:ext cx="6120130" cy="3442335"/>
+                    </a:xfrm>
+                    <a:prstGeom prst="rect">
+                      <a:avLst/>
+                    </a:prstGeom>
+                  </pic:spPr>
+                </pic:pic>
+              </a:graphicData>
+            </a:graphic>
+          </wp:anchor>
+        </w:drawing>
+      </w:r>
+    </w:p>
+    <w:p>
+      <w:pPr>
+        <w:pStyle w:val="Normal"/>
+        <w:bidi w:val="0"/>
+        <w:jc w:val="left"/>
+        <w:rPr/>
+      </w:pPr>
+      <w:r>
+        <w:rPr/>
+        <w:t>П</w:t>
+      </w:r>
+      <w:r>
+        <w:rPr/>
+        <w:t>оправили ко</w:t>
+      </w:r>
+      <w:r>
+        <w:rPr/>
+        <w:t>н</w:t>
+      </w:r>
+      <w:r>
+        <w:rPr/>
+        <w:t>фигурацию сервера БД (</w:t>
+      </w:r>
+      <w:r>
+        <w:rPr/>
+        <w:t xml:space="preserve">файл - </w:t>
+      </w:r>
+      <w:r>
+        <w:rPr/>
+        <w:t xml:space="preserve">/etc/mysql/conf.d/mysql.cnf). Перезапустили сервер </w:t>
+      </w:r>
+      <w:r>
+        <w:rPr/>
+        <w:t>(service mysql restart).</w:t>
+      </w:r>
+    </w:p>
+    <w:p>
+      <w:pPr>
+        <w:pStyle w:val="Normal"/>
+        <w:bidi w:val="0"/>
+        <w:jc w:val="left"/>
+        <w:rPr/>
+      </w:pPr>
+      <w:r>
+        <w:rPr/>
+        <w:drawing>
+          <wp:anchor behindDoc="0" distT="0" distB="0" distL="0" distR="0" simplePos="0" locked="0" layoutInCell="1" allowOverlap="1" relativeHeight="11">
+            <wp:simplePos x="0" y="0"/>
+            <wp:positionH relativeFrom="column">
+              <wp:posOffset>0</wp:posOffset>
+            </wp:positionH>
+            <wp:positionV relativeFrom="paragraph">
+              <wp:posOffset>173355</wp:posOffset>
+            </wp:positionV>
+            <wp:extent cx="6120130" cy="3442335"/>
+            <wp:effectExtent l="0" t="0" r="0" b="0"/>
+            <wp:wrapSquare wrapText="largest"/>
+            <wp:docPr id="10" name="Изображение10" descr=""/>
+            <wp:cNvGraphicFramePr>
+              <a:graphicFrameLocks xmlns:a="http://schemas.openxmlformats.org/drawingml/2006/main" noChangeAspect="1"/>
+            </wp:cNvGraphicFramePr>
+            <a:graphic xmlns:a="http://schemas.openxmlformats.org/drawingml/2006/main">
+              <a:graphicData uri="http://schemas.openxmlformats.org/drawingml/2006/picture">
+                <pic:pic xmlns:pic="http://schemas.openxmlformats.org/drawingml/2006/picture">
+                  <pic:nvPicPr>
+                    <pic:cNvPr id="10" name="Изображение10" descr=""/>
+                    <pic:cNvPicPr>
+                      <a:picLocks noChangeAspect="1" noChangeArrowheads="1"/>
+                    </pic:cNvPicPr>
+                  </pic:nvPicPr>
+                  <pic:blipFill>
+                    <a:blip r:embed="rId11"/>
+                    <a:stretch>
+                      <a:fillRect/>
+                    </a:stretch>
+                  </pic:blipFill>
+                  <pic:spPr bwMode="auto">
+                    <a:xfrm>
+                      <a:off x="0" y="0"/>
+                      <a:ext cx="6120130" cy="3442335"/>
+                    </a:xfrm>
+                    <a:prstGeom prst="rect">
+                      <a:avLst/>
+                    </a:prstGeom>
+                  </pic:spPr>
+                </pic:pic>
+              </a:graphicData>
+            </a:graphic>
+          </wp:anchor>
+        </w:drawing>
+      </w:r>
+    </w:p>
+    <w:p>
+      <w:pPr>
+        <w:pStyle w:val="Normal"/>
+        <w:bidi w:val="0"/>
+        <w:jc w:val="left"/>
+        <w:rPr/>
+      </w:pPr>
+      <w:r>
+        <w:rPr/>
+      </w:r>
+    </w:p>
+    <w:p>
+      <w:pPr>
+        <w:pStyle w:val="Normal"/>
+        <w:bidi w:val="0"/>
+        <w:jc w:val="left"/>
+        <w:rPr/>
+      </w:pPr>
+      <w:r>
+        <w:rPr/>
+        <w:t xml:space="preserve">Конфигурация успешно изменена. Теперь кириллические символы отображаются верно при выполнении нашего php-скрипта. </w:t>
+      </w:r>
+    </w:p>
+    <w:p>
+      <w:pPr>
+        <w:pStyle w:val="Normal"/>
+        <w:bidi w:val="0"/>
+        <w:jc w:val="left"/>
+        <w:rPr/>
+      </w:pPr>
+      <w:r>
+        <w:rPr/>
+      </w:r>
+    </w:p>
+    <w:p>
+      <w:pPr>
+        <w:pStyle w:val="Normal"/>
+        <w:bidi w:val="0"/>
+        <w:jc w:val="left"/>
+        <w:rPr/>
+      </w:pPr>
+      <w:r>
+        <w:rPr/>
+      </w:r>
+    </w:p>
+    <w:p>
+      <w:pPr>
+        <w:pStyle w:val="Normal"/>
+        <w:bidi w:val="0"/>
+        <w:jc w:val="left"/>
+        <w:rPr/>
+      </w:pPr>
+      <w:r>
+        <w:rPr/>
+      </w:r>
+    </w:p>
+    <w:p>
+      <w:pPr>
+        <w:pStyle w:val="Normal"/>
+        <w:bidi w:val="0"/>
+        <w:jc w:val="left"/>
+        <w:rPr/>
+      </w:pPr>
+      <w:r>
+        <w:rPr/>
+      </w:r>
+    </w:p>
+    <w:p>
+      <w:pPr>
+        <w:pStyle w:val="Normal"/>
+        <w:bidi w:val="0"/>
+        <w:jc w:val="left"/>
+        <w:rPr/>
+      </w:pPr>
+      <w:r>
+        <w:rPr/>
+      </w:r>
+    </w:p>
+    <w:p>
+      <w:pPr>
+        <w:pStyle w:val="Normal"/>
+        <w:bidi w:val="0"/>
+        <w:jc w:val="left"/>
+        <w:rPr/>
+      </w:pPr>
+      <w:r>
+        <w:rPr/>
+        <w:drawing>
+          <wp:anchor behindDoc="0" distT="0" distB="0" distL="0" distR="0" simplePos="0" locked="0" layoutInCell="1" allowOverlap="1" relativeHeight="12">
+            <wp:simplePos x="0" y="0"/>
+            <wp:positionH relativeFrom="column">
+              <wp:posOffset>0</wp:posOffset>
+            </wp:positionH>
+            <wp:positionV relativeFrom="paragraph">
+              <wp:posOffset>11430</wp:posOffset>
+            </wp:positionV>
+            <wp:extent cx="6120130" cy="3442335"/>
+            <wp:effectExtent l="0" t="0" r="0" b="0"/>
+            <wp:wrapSquare wrapText="largest"/>
+            <wp:docPr id="11" name="Изображение11" descr=""/>
+            <wp:cNvGraphicFramePr>
+              <a:graphicFrameLocks xmlns:a="http://schemas.openxmlformats.org/drawingml/2006/main" noChangeAspect="1"/>
+            </wp:cNvGraphicFramePr>
+            <a:graphic xmlns:a="http://schemas.openxmlformats.org/drawingml/2006/main">
+              <a:graphicData uri="http://schemas.openxmlformats.org/drawingml/2006/picture">
+                <pic:pic xmlns:pic="http://schemas.openxmlformats.org/drawingml/2006/picture">
+                  <pic:nvPicPr>
+                    <pic:cNvPr id="11" name="Изображение11" descr=""/>
+                    <pic:cNvPicPr>
+                      <a:picLocks noChangeAspect="1" noChangeArrowheads="1"/>
+                    </pic:cNvPicPr>
+                  </pic:nvPicPr>
+                  <pic:blipFill>
+                    <a:blip r:embed="rId12"/>
+                    <a:stretch>
+                      <a:fillRect/>
+                    </a:stretch>
+                  </pic:blipFill>
+                  <pic:spPr bwMode="auto">
+                    <a:xfrm>
+                      <a:off x="0" y="0"/>
+                      <a:ext cx="6120130" cy="3442335"/>
+                    </a:xfrm>
+                    <a:prstGeom prst="rect">
+                      <a:avLst/>
+                    </a:prstGeom>
+                  </pic:spPr>
+                </pic:pic>
+              </a:graphicData>
+            </a:graphic>
+          </wp:anchor>
+        </w:drawing>
+      </w:r>
+    </w:p>
+    <w:p>
+      <w:pPr>
+        <w:pStyle w:val="Normal"/>
+        <w:bidi w:val="0"/>
+        <w:jc w:val="left"/>
+        <w:rPr/>
+      </w:pPr>
+      <w:r>
+        <w:rPr/>
+        <w:t xml:space="preserve">Дополняем наш PHP-скрипт (db_zakaz.php) кодом для отрисовки нашей таблицы Zakaz в html. </w:t>
+      </w:r>
+    </w:p>
+    <w:p>
+      <w:pPr>
+        <w:pStyle w:val="Normal"/>
+        <w:bidi w:val="0"/>
+        <w:jc w:val="left"/>
+        <w:rPr/>
+      </w:pPr>
+      <w:r>
+        <w:rPr/>
+      </w:r>
+    </w:p>
+    <w:p>
+      <w:pPr>
+        <w:pStyle w:val="Normal"/>
+        <w:bidi w:val="0"/>
+        <w:jc w:val="left"/>
+        <w:rPr/>
+      </w:pPr>
+      <w:r>
+        <w:rPr/>
+        <w:drawing>
+          <wp:anchor behindDoc="0" distT="0" distB="0" distL="0" distR="0" simplePos="0" locked="0" layoutInCell="1" allowOverlap="1" relativeHeight="13">
+            <wp:simplePos x="0" y="0"/>
+            <wp:positionH relativeFrom="column">
+              <wp:align>center</wp:align>
+            </wp:positionH>
+            <wp:positionV relativeFrom="paragraph">
+              <wp:posOffset>635</wp:posOffset>
+            </wp:positionV>
+            <wp:extent cx="6120130" cy="3442335"/>
+            <wp:effectExtent l="0" t="0" r="0" b="0"/>
+            <wp:wrapSquare wrapText="largest"/>
+            <wp:docPr id="12" name="Изображение12" descr=""/>
+            <wp:cNvGraphicFramePr>
+              <a:graphicFrameLocks xmlns:a="http://schemas.openxmlformats.org/drawingml/2006/main" noChangeAspect="1"/>
+            </wp:cNvGraphicFramePr>
+            <a:graphic xmlns:a="http://schemas.openxmlformats.org/drawingml/2006/main">
+              <a:graphicData uri="http://schemas.openxmlformats.org/drawingml/2006/picture">
+                <pic:pic xmlns:pic="http://schemas.openxmlformats.org/drawingml/2006/picture">
+                  <pic:nvPicPr>
+                    <pic:cNvPr id="12" name="Изображение12" descr=""/>
+                    <pic:cNvPicPr>
+                      <a:picLocks noChangeAspect="1" noChangeArrowheads="1"/>
+                    </pic:cNvPicPr>
+                  </pic:nvPicPr>
+                  <pic:blipFill>
+                    <a:blip r:embed="rId13"/>
+                    <a:stretch>
+                      <a:fillRect/>
+                    </a:stretch>
+                  </pic:blipFill>
+                  <pic:spPr bwMode="auto">
+                    <a:xfrm>
+                      <a:off x="0" y="0"/>
+                      <a:ext cx="6120130" cy="3442335"/>
+                    </a:xfrm>
+                    <a:prstGeom prst="rect">
+                      <a:avLst/>
+                    </a:prstGeom>
+                  </pic:spPr>
+                </pic:pic>
+              </a:graphicData>
+            </a:graphic>
+          </wp:anchor>
+        </w:drawing>
+      </w:r>
+    </w:p>
+    <w:p>
+      <w:pPr>
+        <w:pStyle w:val="Normal"/>
+        <w:bidi w:val="0"/>
+        <w:jc w:val="left"/>
+        <w:rPr/>
+      </w:pPr>
+      <w:r>
+        <w:rPr/>
+        <w:t xml:space="preserve">А также, следуя примеру Станислава из вебинара, создаем html-форму для добавления данных в нашу таблицу. </w:t>
+      </w:r>
+    </w:p>
+    <w:p>
+      <w:pPr>
+        <w:pStyle w:val="Normal"/>
+        <w:bidi w:val="0"/>
+        <w:jc w:val="left"/>
+        <w:rPr/>
+      </w:pPr>
+      <w:r>
+        <w:rPr/>
+        <w:t xml:space="preserve">После отправки формы пользователь перенаправляется на другую html страницу (db_zakaz_res.php) — где ему показаны результаты ввода его данных и предлагается </w:t>
+      </w:r>
+      <w:r>
+        <w:rPr/>
+        <w:t xml:space="preserve">совершить переход по ссылке </w:t>
+      </w:r>
+      <w:r>
+        <w:rPr/>
+        <w:t>(ЖМИ!)</w:t>
+      </w:r>
+      <w:r>
+        <w:rPr/>
+        <w:t>, чтобы</w:t>
+      </w:r>
+      <w:r>
+        <w:rPr/>
+        <w:t xml:space="preserve"> оформить еще один заказ. </w:t>
+      </w:r>
+    </w:p>
+    <w:p>
+      <w:pPr>
+        <w:pStyle w:val="Normal"/>
+        <w:bidi w:val="0"/>
+        <w:jc w:val="left"/>
+        <w:rPr/>
+      </w:pPr>
+      <w:r>
+        <w:rPr/>
+      </w:r>
+    </w:p>
+    <w:p>
+      <w:pPr>
+        <w:pStyle w:val="Normal"/>
+        <w:bidi w:val="0"/>
+        <w:jc w:val="left"/>
+        <w:rPr/>
+      </w:pPr>
+      <w:r>
+        <w:rPr/>
+      </w:r>
+    </w:p>
+    <w:p>
+      <w:pPr>
+        <w:pStyle w:val="Normal"/>
+        <w:bidi w:val="0"/>
+        <w:jc w:val="left"/>
+        <w:rPr/>
+      </w:pPr>
+      <w:r>
+        <w:rPr/>
+      </w:r>
+    </w:p>
+    <w:p>
+      <w:pPr>
+        <w:pStyle w:val="Normal"/>
+        <w:bidi w:val="0"/>
+        <w:jc w:val="left"/>
+        <w:rPr/>
+      </w:pPr>
+      <w:r>
+        <w:rPr/>
+        <w:drawing>
+          <wp:anchor behindDoc="0" distT="0" distB="0" distL="0" distR="0" simplePos="0" locked="0" layoutInCell="1" allowOverlap="1" relativeHeight="15">
+            <wp:simplePos x="0" y="0"/>
+            <wp:positionH relativeFrom="column">
+              <wp:align>center</wp:align>
+            </wp:positionH>
+            <wp:positionV relativeFrom="paragraph">
+              <wp:posOffset>635</wp:posOffset>
+            </wp:positionV>
+            <wp:extent cx="6120130" cy="3442335"/>
+            <wp:effectExtent l="0" t="0" r="0" b="0"/>
+            <wp:wrapSquare wrapText="largest"/>
+            <wp:docPr id="13" name="Изображение14" descr=""/>
+            <wp:cNvGraphicFramePr>
+              <a:graphicFrameLocks xmlns:a="http://schemas.openxmlformats.org/drawingml/2006/main" noChangeAspect="1"/>
+            </wp:cNvGraphicFramePr>
+            <a:graphic xmlns:a="http://schemas.openxmlformats.org/drawingml/2006/main">
+              <a:graphicData uri="http://schemas.openxmlformats.org/drawingml/2006/picture">
+                <pic:pic xmlns:pic="http://schemas.openxmlformats.org/drawingml/2006/picture">
+                  <pic:nvPicPr>
+                    <pic:cNvPr id="13" name="Изображение14" descr=""/>
+                    <pic:cNvPicPr>
+                      <a:picLocks noChangeAspect="1" noChangeArrowheads="1"/>
+                    </pic:cNvPicPr>
+                  </pic:nvPicPr>
+                  <pic:blipFill>
+                    <a:blip r:embed="rId14"/>
+                    <a:stretch>
+                      <a:fillRect/>
+                    </a:stretch>
+                  </pic:blipFill>
+                  <pic:spPr bwMode="auto">
+                    <a:xfrm>
+                      <a:off x="0" y="0"/>
+                      <a:ext cx="6120130" cy="3442335"/>
+                    </a:xfrm>
+                    <a:prstGeom prst="rect">
+                      <a:avLst/>
+                    </a:prstGeom>
+                  </pic:spPr>
+                </pic:pic>
+              </a:graphicData>
+            </a:graphic>
+          </wp:anchor>
+        </w:drawing>
+      </w:r>
+    </w:p>
+    <w:p>
+      <w:pPr>
+        <w:pStyle w:val="Normal"/>
+        <w:bidi w:val="0"/>
+        <w:jc w:val="left"/>
+        <w:rPr/>
+      </w:pPr>
+      <w:r>
+        <w:rPr/>
+        <w:t>Таким образом мы</w:t>
+      </w:r>
+      <w:r>
+        <w:rPr/>
+        <w:t xml:space="preserve"> возвращаем его на </w:t>
+      </w:r>
+      <w:r>
+        <w:rPr/>
+        <w:t>первую</w:t>
+      </w:r>
+      <w:r>
+        <w:rPr/>
+        <w:t xml:space="preserve"> страницу </w:t>
+      </w:r>
+      <w:r>
+        <w:rPr/>
+        <w:t>(</w:t>
+      </w:r>
+      <w:r>
+        <w:rPr/>
+        <w:t>db_zakaz.php</w:t>
+      </w:r>
+      <w:r>
+        <w:rPr/>
+        <w:t>)</w:t>
+      </w:r>
+      <w:r>
+        <w:rPr/>
+        <w:t xml:space="preserve">— для того </w:t>
+      </w:r>
+      <w:r>
+        <w:rPr/>
+        <w:t>чтобы затереть POST параметры во избежание повторной записи в БД от простого обновления html-cтраницы.</w:t>
+      </w:r>
+    </w:p>
+    <w:p>
+      <w:pPr>
+        <w:pStyle w:val="Normal"/>
+        <w:bidi w:val="0"/>
+        <w:jc w:val="left"/>
+        <w:rPr/>
+      </w:pPr>
+      <w:r>
+        <w:rPr/>
+      </w:r>
+    </w:p>
+    <w:p>
+      <w:pPr>
+        <w:pStyle w:val="Normal"/>
+        <w:bidi w:val="0"/>
+        <w:jc w:val="left"/>
+        <w:rPr/>
+      </w:pPr>
+      <w:r>
+        <w:rPr/>
+        <w:drawing>
+          <wp:anchor behindDoc="0" distT="0" distB="0" distL="0" distR="0" simplePos="0" locked="0" layoutInCell="1" allowOverlap="1" relativeHeight="14">
+            <wp:simplePos x="0" y="0"/>
+            <wp:positionH relativeFrom="column">
+              <wp:posOffset>-5080</wp:posOffset>
+            </wp:positionH>
+            <wp:positionV relativeFrom="paragraph">
+              <wp:posOffset>78740</wp:posOffset>
+            </wp:positionV>
+            <wp:extent cx="6120130" cy="3442335"/>
+            <wp:effectExtent l="0" t="0" r="0" b="0"/>
+            <wp:wrapSquare wrapText="largest"/>
+            <wp:docPr id="14" name="Изображение13" descr=""/>
+            <wp:cNvGraphicFramePr>
+              <a:graphicFrameLocks xmlns:a="http://schemas.openxmlformats.org/drawingml/2006/main" noChangeAspect="1"/>
+            </wp:cNvGraphicFramePr>
+            <a:graphic xmlns:a="http://schemas.openxmlformats.org/drawingml/2006/main">
+              <a:graphicData uri="http://schemas.openxmlformats.org/drawingml/2006/picture">
+                <pic:pic xmlns:pic="http://schemas.openxmlformats.org/drawingml/2006/picture">
+                  <pic:nvPicPr>
+                    <pic:cNvPr id="14" name="Изображение13" descr=""/>
+                    <pic:cNvPicPr>
+                      <a:picLocks noChangeAspect="1" noChangeArrowheads="1"/>
+                    </pic:cNvPicPr>
+                  </pic:nvPicPr>
+                  <pic:blipFill>
+                    <a:blip r:embed="rId15"/>
+                    <a:stretch>
+                      <a:fillRect/>
+                    </a:stretch>
+                  </pic:blipFill>
+                  <pic:spPr bwMode="auto">
+                    <a:xfrm>
+                      <a:off x="0" y="0"/>
+                      <a:ext cx="6120130" cy="3442335"/>
+                    </a:xfrm>
+                    <a:prstGeom prst="rect">
+                      <a:avLst/>
+                    </a:prstGeom>
+                  </pic:spPr>
+                </pic:pic>
+              </a:graphicData>
+            </a:graphic>
+          </wp:anchor>
+        </w:drawing>
+      </w:r>
+    </w:p>
+    <w:p>
+      <w:pPr>
+        <w:pStyle w:val="Normal"/>
+        <w:bidi w:val="0"/>
+        <w:jc w:val="left"/>
+        <w:rPr/>
+      </w:pPr>
+      <w:r>
+        <w:rPr/>
+      </w:r>
+    </w:p>
+    <w:p>
+      <w:pPr>
+        <w:pStyle w:val="Normal"/>
+        <w:bidi w:val="0"/>
+        <w:jc w:val="left"/>
+        <w:rPr/>
+      </w:pPr>
+      <w:r>
+        <w:rPr/>
+        <w:t>После перехода по ссылке пользователь возвращается на первую страницу и ему видны данные его заказа в последней строке таблицы:</w:t>
+      </w:r>
+    </w:p>
+    <w:p>
+      <w:pPr>
+        <w:pStyle w:val="Normal"/>
+        <w:bidi w:val="0"/>
+        <w:jc w:val="left"/>
+        <w:rPr/>
+      </w:pPr>
+      <w:r>
+        <w:rPr/>
+      </w:r>
+    </w:p>
+    <w:p>
+      <w:pPr>
+        <w:pStyle w:val="Normal"/>
+        <w:bidi w:val="0"/>
+        <w:jc w:val="left"/>
+        <w:rPr/>
+      </w:pPr>
+      <w:r>
+        <w:rPr/>
+      </w:r>
+    </w:p>
+    <w:p>
+      <w:pPr>
+        <w:pStyle w:val="Normal"/>
+        <w:bidi w:val="0"/>
+        <w:jc w:val="left"/>
+        <w:rPr/>
+      </w:pPr>
+      <w:r>
+        <w:rPr/>
+      </w:r>
+    </w:p>
+    <w:p>
+      <w:pPr>
+        <w:pStyle w:val="Normal"/>
+        <w:bidi w:val="0"/>
+        <w:jc w:val="left"/>
+        <w:rPr/>
+      </w:pPr>
+      <w:r>
+        <w:rPr/>
+      </w:r>
+    </w:p>
+    <w:p>
+      <w:pPr>
+        <w:pStyle w:val="Normal"/>
+        <w:bidi w:val="0"/>
+        <w:jc w:val="left"/>
+        <w:rPr/>
+      </w:pPr>
+      <w:r>
+        <w:rPr/>
+      </w:r>
+    </w:p>
+    <w:p>
+      <w:pPr>
+        <w:pStyle w:val="Normal"/>
+        <w:bidi w:val="0"/>
+        <w:jc w:val="left"/>
+        <w:rPr/>
+      </w:pPr>
+      <w:r>
+        <w:rPr/>
+        <w:drawing>
+          <wp:anchor behindDoc="0" distT="0" distB="0" distL="0" distR="0" simplePos="0" locked="0" layoutInCell="1" allowOverlap="1" relativeHeight="16">
+            <wp:simplePos x="0" y="0"/>
+            <wp:positionH relativeFrom="column">
+              <wp:posOffset>0</wp:posOffset>
+            </wp:positionH>
+            <wp:positionV relativeFrom="paragraph">
+              <wp:posOffset>22860</wp:posOffset>
+            </wp:positionV>
+            <wp:extent cx="6120130" cy="3442335"/>
+            <wp:effectExtent l="0" t="0" r="0" b="0"/>
+            <wp:wrapSquare wrapText="largest"/>
+            <wp:docPr id="15" name="Изображение15" descr=""/>
+            <wp:cNvGraphicFramePr>
+              <a:graphicFrameLocks xmlns:a="http://schemas.openxmlformats.org/drawingml/2006/main" noChangeAspect="1"/>
+            </wp:cNvGraphicFramePr>
+            <a:graphic xmlns:a="http://schemas.openxmlformats.org/drawingml/2006/main">
+              <a:graphicData uri="http://schemas.openxmlformats.org/drawingml/2006/picture">
+                <pic:pic xmlns:pic="http://schemas.openxmlformats.org/drawingml/2006/picture">
+                  <pic:nvPicPr>
+                    <pic:cNvPr id="15" name="Изображение15" descr=""/>
+                    <pic:cNvPicPr>
+                      <a:picLocks noChangeAspect="1" noChangeArrowheads="1"/>
+                    </pic:cNvPicPr>
+                  </pic:nvPicPr>
+                  <pic:blipFill>
+                    <a:blip r:embed="rId16"/>
+                    <a:stretch>
+                      <a:fillRect/>
+                    </a:stretch>
+                  </pic:blipFill>
+                  <pic:spPr bwMode="auto">
+                    <a:xfrm>
+                      <a:off x="0" y="0"/>
+                      <a:ext cx="6120130" cy="3442335"/>
+                    </a:xfrm>
+                    <a:prstGeom prst="rect">
+                      <a:avLst/>
+                    </a:prstGeom>
+                  </pic:spPr>
+                </pic:pic>
+              </a:graphicData>
+            </a:graphic>
+          </wp:anchor>
+        </w:drawing>
+      </w:r>
+    </w:p>
+    <w:p>
+      <w:pPr>
+        <w:pStyle w:val="Normal"/>
+        <w:bidi w:val="0"/>
+        <w:jc w:val="left"/>
+        <w:rPr/>
+      </w:pPr>
+      <w:r>
+        <w:rPr/>
+        <w:t>Спасибо за внимание! :]</w:t>
       </w:r>
     </w:p>
     <w:sectPr>

</xml_diff>